<commit_message>
Feat: Implemented spilt schema and controller
</commit_message>
<xml_diff>
--- a/Elements of Project.docx
+++ b/Elements of Project.docx
@@ -405,6 +405,424 @@
     <w:p>
       <w:pPr>
         <w:rPr>
+          <w:rFonts w:ascii="ADLaM Display" w:hAnsi="ADLaM Display" w:cs="ADLaM Display"/>
+          <w:sz w:val="28"/>
+          <w:szCs w:val="28"/>
+          <w:lang w:val="en-US"/>
+        </w:rPr>
+      </w:pPr>
+      <w:r>
+        <w:rPr>
+          <w:rFonts w:ascii="ADLaM Display" w:hAnsi="ADLaM Display" w:cs="ADLaM Display"/>
+          <w:sz w:val="28"/>
+          <w:szCs w:val="28"/>
+          <w:lang w:val="en-US"/>
+        </w:rPr>
+        <w:t xml:space="preserve">AI </w:t>
+      </w:r>
+      <w:proofErr w:type="gramStart"/>
+      <w:r>
+        <w:rPr>
+          <w:rFonts w:ascii="ADLaM Display" w:hAnsi="ADLaM Display" w:cs="ADLaM Display"/>
+          <w:sz w:val="28"/>
+          <w:szCs w:val="28"/>
+          <w:lang w:val="en-US"/>
+        </w:rPr>
+        <w:t>Features :</w:t>
+      </w:r>
+      <w:proofErr w:type="gramEnd"/>
+    </w:p>
+    <w:tbl>
+      <w:tblPr>
+        <w:tblW w:w="0" w:type="auto"/>
+        <w:tblCellSpacing w:w="15" w:type="dxa"/>
+        <w:tblCellMar>
+          <w:left w:w="0" w:type="dxa"/>
+          <w:right w:w="0" w:type="dxa"/>
+        </w:tblCellMar>
+        <w:tblLook w:val="04A0" w:firstRow="1" w:lastRow="0" w:firstColumn="1" w:lastColumn="0" w:noHBand="0" w:noVBand="1"/>
+      </w:tblPr>
+      <w:tblGrid>
+        <w:gridCol w:w="2067"/>
+        <w:gridCol w:w="2639"/>
+        <w:gridCol w:w="4304"/>
+      </w:tblGrid>
+      <w:tr>
+        <w:trPr>
+          <w:tblHeader/>
+          <w:tblCellSpacing w:w="15" w:type="dxa"/>
+        </w:trPr>
+        <w:tc>
+          <w:tcPr>
+            <w:tcW w:w="0" w:type="auto"/>
+            <w:tcBorders>
+              <w:top w:val="single" w:sz="6" w:space="0" w:color="auto"/>
+              <w:left w:val="single" w:sz="6" w:space="0" w:color="auto"/>
+              <w:bottom w:val="single" w:sz="6" w:space="0" w:color="auto"/>
+              <w:right w:val="single" w:sz="6" w:space="0" w:color="auto"/>
+            </w:tcBorders>
+            <w:tcMar>
+              <w:top w:w="120" w:type="dxa"/>
+              <w:left w:w="180" w:type="dxa"/>
+              <w:bottom w:w="120" w:type="dxa"/>
+              <w:right w:w="180" w:type="dxa"/>
+            </w:tcMar>
+            <w:vAlign w:val="center"/>
+            <w:hideMark/>
+          </w:tcPr>
+          <w:p>
+            <w:pPr>
+              <w:rPr>
+                <w:rFonts w:cs="ADLaM Display"/>
+              </w:rPr>
+            </w:pPr>
+            <w:r>
+              <w:rPr>
+                <w:rFonts w:cs="ADLaM Display"/>
+                <w:b/>
+                <w:bCs/>
+              </w:rPr>
+              <w:t>AI Feature</w:t>
+            </w:r>
+          </w:p>
+        </w:tc>
+        <w:tc>
+          <w:tcPr>
+            <w:tcW w:w="0" w:type="auto"/>
+            <w:tcBorders>
+              <w:top w:val="single" w:sz="6" w:space="0" w:color="auto"/>
+              <w:left w:val="single" w:sz="6" w:space="0" w:color="auto"/>
+              <w:bottom w:val="single" w:sz="6" w:space="0" w:color="auto"/>
+              <w:right w:val="single" w:sz="6" w:space="0" w:color="auto"/>
+            </w:tcBorders>
+            <w:tcMar>
+              <w:top w:w="120" w:type="dxa"/>
+              <w:left w:w="180" w:type="dxa"/>
+              <w:bottom w:w="120" w:type="dxa"/>
+              <w:right w:w="180" w:type="dxa"/>
+            </w:tcMar>
+            <w:vAlign w:val="center"/>
+            <w:hideMark/>
+          </w:tcPr>
+          <w:p>
+            <w:pPr>
+              <w:rPr>
+                <w:rFonts w:cs="ADLaM Display"/>
+              </w:rPr>
+            </w:pPr>
+            <w:r>
+              <w:rPr>
+                <w:rFonts w:cs="ADLaM Display"/>
+                <w:b/>
+                <w:bCs/>
+              </w:rPr>
+              <w:t>Backend/Concept to Showcase</w:t>
+            </w:r>
+          </w:p>
+        </w:tc>
+        <w:tc>
+          <w:tcPr>
+            <w:tcW w:w="0" w:type="auto"/>
+            <w:tcBorders>
+              <w:top w:val="single" w:sz="6" w:space="0" w:color="auto"/>
+              <w:left w:val="single" w:sz="6" w:space="0" w:color="auto"/>
+              <w:bottom w:val="single" w:sz="6" w:space="0" w:color="auto"/>
+              <w:right w:val="single" w:sz="6" w:space="0" w:color="auto"/>
+            </w:tcBorders>
+            <w:tcMar>
+              <w:top w:w="120" w:type="dxa"/>
+              <w:left w:w="180" w:type="dxa"/>
+              <w:bottom w:w="120" w:type="dxa"/>
+              <w:right w:w="180" w:type="dxa"/>
+            </w:tcMar>
+            <w:vAlign w:val="center"/>
+            <w:hideMark/>
+          </w:tcPr>
+          <w:p>
+            <w:pPr>
+              <w:rPr>
+                <w:rFonts w:cs="ADLaM Display"/>
+              </w:rPr>
+            </w:pPr>
+            <w:r>
+              <w:rPr>
+                <w:rFonts w:cs="ADLaM Display"/>
+                <w:b/>
+                <w:bCs/>
+              </w:rPr>
+              <w:t>Tech Focus (Node/Express)</w:t>
+            </w:r>
+          </w:p>
+        </w:tc>
+      </w:tr>
+      <w:tr>
+        <w:trPr>
+          <w:tblCellSpacing w:w="15" w:type="dxa"/>
+        </w:trPr>
+        <w:tc>
+          <w:tcPr>
+            <w:tcW w:w="0" w:type="auto"/>
+            <w:tcBorders>
+              <w:top w:val="single" w:sz="6" w:space="0" w:color="auto"/>
+              <w:left w:val="single" w:sz="6" w:space="0" w:color="auto"/>
+              <w:bottom w:val="single" w:sz="6" w:space="0" w:color="auto"/>
+              <w:right w:val="single" w:sz="6" w:space="0" w:color="auto"/>
+            </w:tcBorders>
+            <w:tcMar>
+              <w:top w:w="120" w:type="dxa"/>
+              <w:left w:w="180" w:type="dxa"/>
+              <w:bottom w:w="120" w:type="dxa"/>
+              <w:right w:w="180" w:type="dxa"/>
+            </w:tcMar>
+            <w:vAlign w:val="center"/>
+            <w:hideMark/>
+          </w:tcPr>
+          <w:p>
+            <w:pPr>
+              <w:rPr>
+                <w:rFonts w:cs="ADLaM Display"/>
+              </w:rPr>
+            </w:pPr>
+            <w:r>
+              <w:rPr>
+                <w:rFonts w:cs="ADLaM Display"/>
+                <w:b/>
+                <w:bCs/>
+              </w:rPr>
+              <w:t>Smart Expense Categorization</w:t>
+            </w:r>
+          </w:p>
+        </w:tc>
+        <w:tc>
+          <w:tcPr>
+            <w:tcW w:w="0" w:type="auto"/>
+            <w:tcBorders>
+              <w:top w:val="single" w:sz="6" w:space="0" w:color="auto"/>
+              <w:left w:val="single" w:sz="6" w:space="0" w:color="auto"/>
+              <w:bottom w:val="single" w:sz="6" w:space="0" w:color="auto"/>
+              <w:right w:val="single" w:sz="6" w:space="0" w:color="auto"/>
+            </w:tcBorders>
+            <w:tcMar>
+              <w:top w:w="120" w:type="dxa"/>
+              <w:left w:w="180" w:type="dxa"/>
+              <w:bottom w:w="120" w:type="dxa"/>
+              <w:right w:w="180" w:type="dxa"/>
+            </w:tcMar>
+            <w:vAlign w:val="center"/>
+            <w:hideMark/>
+          </w:tcPr>
+          <w:p>
+            <w:pPr>
+              <w:rPr>
+                <w:rFonts w:cs="ADLaM Display"/>
+              </w:rPr>
+            </w:pPr>
+            <w:r>
+              <w:rPr>
+                <w:rFonts w:cs="ADLaM Display"/>
+                <w:b/>
+                <w:bCs/>
+              </w:rPr>
+              <w:t>NLP (Natural Language Processing)</w:t>
+            </w:r>
+            <w:r>
+              <w:rPr>
+                <w:rFonts w:cs="ADLaM Display"/>
+              </w:rPr>
+              <w:t xml:space="preserve"> for text classification.</w:t>
+            </w:r>
+          </w:p>
+        </w:tc>
+        <w:tc>
+          <w:tcPr>
+            <w:tcW w:w="0" w:type="auto"/>
+            <w:tcBorders>
+              <w:top w:val="single" w:sz="6" w:space="0" w:color="auto"/>
+              <w:left w:val="single" w:sz="6" w:space="0" w:color="auto"/>
+              <w:bottom w:val="single" w:sz="6" w:space="0" w:color="auto"/>
+              <w:right w:val="single" w:sz="6" w:space="0" w:color="auto"/>
+            </w:tcBorders>
+            <w:tcMar>
+              <w:top w:w="120" w:type="dxa"/>
+              <w:left w:w="180" w:type="dxa"/>
+              <w:bottom w:w="120" w:type="dxa"/>
+              <w:right w:w="180" w:type="dxa"/>
+            </w:tcMar>
+            <w:vAlign w:val="center"/>
+            <w:hideMark/>
+          </w:tcPr>
+          <w:p>
+            <w:pPr>
+              <w:rPr>
+                <w:rFonts w:cs="ADLaM Display"/>
+              </w:rPr>
+            </w:pPr>
+            <w:r>
+              <w:rPr>
+                <w:rFonts w:cs="ADLaM Display"/>
+              </w:rPr>
+              <w:t xml:space="preserve">Use a library like </w:t>
+            </w:r>
+            <w:r>
+              <w:rPr>
+                <w:rFonts w:cs="ADLaM Display"/>
+                <w:b/>
+                <w:bCs/>
+              </w:rPr>
+              <w:t>natural</w:t>
+            </w:r>
+            <w:r>
+              <w:rPr>
+                <w:rFonts w:cs="ADLaM Display"/>
+              </w:rPr>
+              <w:t xml:space="preserve"> or connect to a simple cloud-based Text Classification API (e.g., Google Cloud NLP or a custom model with </w:t>
+            </w:r>
+            <w:r>
+              <w:rPr>
+                <w:rFonts w:cs="ADLaM Display"/>
+                <w:b/>
+                <w:bCs/>
+              </w:rPr>
+              <w:t>TensorFlow.js</w:t>
+            </w:r>
+            <w:r>
+              <w:rPr>
+                <w:rFonts w:cs="ADLaM Display"/>
+              </w:rPr>
+              <w:t xml:space="preserve"> in Node) to classify the description of an expense (e.g., "Starbucks coffee" $\to$ "Food &amp; Drink").</w:t>
+            </w:r>
+          </w:p>
+        </w:tc>
+      </w:tr>
+      <w:tr>
+        <w:trPr>
+          <w:tblCellSpacing w:w="15" w:type="dxa"/>
+        </w:trPr>
+        <w:tc>
+          <w:tcPr>
+            <w:tcW w:w="0" w:type="auto"/>
+            <w:tcBorders>
+              <w:top w:val="single" w:sz="6" w:space="0" w:color="auto"/>
+              <w:left w:val="single" w:sz="6" w:space="0" w:color="auto"/>
+              <w:bottom w:val="single" w:sz="6" w:space="0" w:color="auto"/>
+              <w:right w:val="single" w:sz="6" w:space="0" w:color="auto"/>
+            </w:tcBorders>
+            <w:tcMar>
+              <w:top w:w="120" w:type="dxa"/>
+              <w:left w:w="180" w:type="dxa"/>
+              <w:bottom w:w="120" w:type="dxa"/>
+              <w:right w:w="180" w:type="dxa"/>
+            </w:tcMar>
+            <w:vAlign w:val="center"/>
+            <w:hideMark/>
+          </w:tcPr>
+          <w:p>
+            <w:pPr>
+              <w:rPr>
+                <w:rFonts w:cs="ADLaM Display"/>
+              </w:rPr>
+            </w:pPr>
+            <w:r>
+              <w:rPr>
+                <w:rFonts w:cs="ADLaM Display"/>
+                <w:b/>
+                <w:bCs/>
+              </w:rPr>
+              <w:t>Anomaly Detection</w:t>
+            </w:r>
+          </w:p>
+        </w:tc>
+        <w:tc>
+          <w:tcPr>
+            <w:tcW w:w="0" w:type="auto"/>
+            <w:tcBorders>
+              <w:top w:val="single" w:sz="6" w:space="0" w:color="auto"/>
+              <w:left w:val="single" w:sz="6" w:space="0" w:color="auto"/>
+              <w:bottom w:val="single" w:sz="6" w:space="0" w:color="auto"/>
+              <w:right w:val="single" w:sz="6" w:space="0" w:color="auto"/>
+            </w:tcBorders>
+            <w:tcMar>
+              <w:top w:w="120" w:type="dxa"/>
+              <w:left w:w="180" w:type="dxa"/>
+              <w:bottom w:w="120" w:type="dxa"/>
+              <w:right w:w="180" w:type="dxa"/>
+            </w:tcMar>
+            <w:vAlign w:val="center"/>
+            <w:hideMark/>
+          </w:tcPr>
+          <w:p>
+            <w:pPr>
+              <w:rPr>
+                <w:rFonts w:cs="ADLaM Display"/>
+              </w:rPr>
+            </w:pPr>
+            <w:r>
+              <w:rPr>
+                <w:rFonts w:cs="ADLaM Display"/>
+                <w:b/>
+                <w:bCs/>
+              </w:rPr>
+              <w:t>Basic Statistical Model</w:t>
+            </w:r>
+            <w:r>
+              <w:rPr>
+                <w:rFonts w:cs="ADLaM Display"/>
+              </w:rPr>
+              <w:t xml:space="preserve"> for outlier detection.</w:t>
+            </w:r>
+          </w:p>
+        </w:tc>
+        <w:tc>
+          <w:tcPr>
+            <w:tcW w:w="0" w:type="auto"/>
+            <w:tcBorders>
+              <w:top w:val="single" w:sz="6" w:space="0" w:color="auto"/>
+              <w:left w:val="single" w:sz="6" w:space="0" w:color="auto"/>
+              <w:bottom w:val="single" w:sz="6" w:space="0" w:color="auto"/>
+              <w:right w:val="single" w:sz="6" w:space="0" w:color="auto"/>
+            </w:tcBorders>
+            <w:tcMar>
+              <w:top w:w="120" w:type="dxa"/>
+              <w:left w:w="180" w:type="dxa"/>
+              <w:bottom w:w="120" w:type="dxa"/>
+              <w:right w:w="180" w:type="dxa"/>
+            </w:tcMar>
+            <w:vAlign w:val="center"/>
+            <w:hideMark/>
+          </w:tcPr>
+          <w:p>
+            <w:pPr>
+              <w:rPr>
+                <w:rFonts w:cs="ADLaM Display"/>
+              </w:rPr>
+            </w:pPr>
+            <w:r>
+              <w:rPr>
+                <w:rFonts w:cs="ADLaM Display"/>
+              </w:rPr>
+              <w:t xml:space="preserve">Check for expenses that are significantly higher than the user's average spending in a category. This shows </w:t>
+            </w:r>
+            <w:r>
+              <w:rPr>
+                <w:rFonts w:cs="ADLaM Display"/>
+                <w:b/>
+                <w:bCs/>
+              </w:rPr>
+              <w:t>predictive data analysis</w:t>
+            </w:r>
+            <w:r>
+              <w:rPr>
+                <w:rFonts w:cs="ADLaM Display"/>
+              </w:rPr>
+              <w:t>.</w:t>
+            </w:r>
+          </w:p>
+        </w:tc>
+      </w:tr>
+    </w:tbl>
+    <w:p>
+      <w:pPr>
+        <w:rPr>
           <w:rFonts w:cs="ADLaM Display"/>
           <w:lang w:val="en-US"/>
         </w:rPr>
@@ -427,6 +845,7 @@
         <w:rPr>
           <w:lang w:val="en-US"/>
         </w:rPr>
+        <w:lastRenderedPageBreak/>
         <w:br/>
       </w:r>
     </w:p>

</xml_diff>